<commit_message>
Report update and word2vec variable changes
</commit_message>
<xml_diff>
--- a/Report_Group2.docx
+++ b/Report_Group2.docx
@@ -329,16 +329,8 @@
         <w:rPr>
           <w:sz w:val="36"/>
         </w:rPr>
-        <w:t xml:space="preserve">Jonah </w:t>
-      </w:r>
-      <w:proofErr w:type="spellStart"/>
-      <w:r>
-        <w:rPr>
-          <w:sz w:val="36"/>
-        </w:rPr>
-        <w:t>Kubath</w:t>
-      </w:r>
-      <w:proofErr w:type="spellEnd"/>
+        <w:t>Jonah Kubath</w:t>
+      </w:r>
     </w:p>
     <w:p>
       <w:pPr>
@@ -575,6 +567,29 @@
     </w:p>
     <w:p>
       <w:pPr>
+        <w:rPr>
+          <w:b/>
+          <w:sz w:val="28"/>
+        </w:rPr>
+      </w:pPr>
+      <w:r>
+        <w:rPr>
+          <w:b/>
+          <w:sz w:val="28"/>
+        </w:rPr>
+        <w:lastRenderedPageBreak/>
+        <w:t>1. Protein Background</w:t>
+      </w:r>
+    </w:p>
+    <w:p>
+      <w:pPr>
+        <w:rPr>
+          <w:sz w:val="28"/>
+        </w:rPr>
+      </w:pPr>
+    </w:p>
+    <w:p>
+      <w:pPr>
         <w:ind w:firstLine="720"/>
         <w:rPr>
           <w:sz w:val="28"/>
@@ -584,7 +599,6 @@
         <w:rPr>
           <w:sz w:val="28"/>
         </w:rPr>
-        <w:lastRenderedPageBreak/>
         <w:t>In the field of proteomics, “the study of all proteins in a biological system”, mass spectrometry is a technique that is used “to detect, identify and quantitate molecules based on their mass-to-charge (m/z) ratio” [1].  In order to do this, a protein must first be broken down into a set of peptides using enzymes.  After this is done, the first stage of mass spectrometry (MS1) takes place, where peptides are further broken down into ions using an ion source and are separated by m/z ratio.  In the second stage of mass spectrometry (MS2), ions of a particular m/z ratio are selected and fragmented, creating fragment ions which are then separated and detected [2].  This collection of fragment ions can then be quantified in MS2 data as “spectra”, a collection of “peaks” that shows the ions’ corresponding intensities at various m/z ratios.</w:t>
       </w:r>
     </w:p>
@@ -607,7 +621,7 @@
           <w:sz w:val="28"/>
         </w:rPr>
         <w:drawing>
-          <wp:anchor distT="0" distB="0" distL="114300" distR="114300" simplePos="0" relativeHeight="251659264" behindDoc="1" locked="0" layoutInCell="1" allowOverlap="1" wp14:anchorId="0B022987" wp14:editId="6CFFE5E0">
+          <wp:anchor distT="0" distB="0" distL="114300" distR="114300" simplePos="0" relativeHeight="251659264" behindDoc="1" locked="0" layoutInCell="1" allowOverlap="1" wp14:anchorId="2677889C" wp14:editId="52C08D28">
             <wp:simplePos x="0" y="0"/>
             <wp:positionH relativeFrom="margin">
               <wp:align>center</wp:align>
@@ -821,26 +835,107 @@
           <w:sz w:val="28"/>
         </w:rPr>
         <w:tab/>
-        <w:t xml:space="preserve">The main layer of the neural network chosen in this project is an embedding layer.  Embedding layers work to represent the input “words” in a vector space.  As more examples are learned, the layer will move the words in the vector space to group similar words closer together.  </w:t>
-      </w:r>
-      <w:r>
-        <w:rPr>
-          <w:sz w:val="28"/>
-        </w:rPr>
-        <w:t xml:space="preserve">This technique of word </w:t>
-      </w:r>
-      <w:r>
-        <w:rPr>
+      </w:r>
+    </w:p>
+    <w:p>
+      <w:pPr>
+        <w:rPr>
+          <w:sz w:val="28"/>
+        </w:rPr>
+      </w:pPr>
+      <w:r>
+        <w:rPr>
+          <w:sz w:val="28"/>
+        </w:rPr>
+        <w:br w:type="page"/>
+      </w:r>
+    </w:p>
+    <w:p>
+      <w:pPr>
+        <w:rPr>
+          <w:b/>
+          <w:sz w:val="28"/>
+        </w:rPr>
+      </w:pPr>
+      <w:r>
+        <w:rPr>
+          <w:b/>
           <w:sz w:val="28"/>
         </w:rPr>
         <w:lastRenderedPageBreak/>
-        <w:t xml:space="preserve">embeddings has been used in other areas of research such as document classification or finding similar words.  </w:t>
-      </w:r>
-      <w:r>
-        <w:rPr>
-          <w:sz w:val="28"/>
-        </w:rPr>
-        <w:t xml:space="preserve">As an example, when embeddings layers are used in regular text documents, the words “king” and “queen” will be close to each other in the vector space as they are commonly used in similar sentences / situations.  </w:t>
+        <w:t xml:space="preserve">2. </w:t>
+      </w:r>
+      <w:r>
+        <w:rPr>
+          <w:b/>
+          <w:sz w:val="28"/>
+        </w:rPr>
+        <w:t xml:space="preserve">Main </w:t>
+      </w:r>
+      <w:r>
+        <w:rPr>
+          <w:b/>
+          <w:sz w:val="28"/>
+        </w:rPr>
+        <w:t xml:space="preserve">Neural </w:t>
+      </w:r>
+      <w:r>
+        <w:rPr>
+          <w:b/>
+          <w:sz w:val="28"/>
+        </w:rPr>
+        <w:t>Network Feature</w:t>
+      </w:r>
+    </w:p>
+    <w:p>
+      <w:pPr>
+        <w:rPr>
+          <w:sz w:val="28"/>
+        </w:rPr>
+      </w:pPr>
+    </w:p>
+    <w:p>
+      <w:pPr>
+        <w:ind w:firstLine="720"/>
+        <w:rPr>
+          <w:sz w:val="28"/>
+        </w:rPr>
+      </w:pPr>
+      <w:r>
+        <w:rPr>
+          <w:sz w:val="28"/>
+        </w:rPr>
+        <w:t xml:space="preserve">The main layer of the neural network </w:t>
+      </w:r>
+      <w:r>
+        <w:rPr>
+          <w:sz w:val="28"/>
+        </w:rPr>
+        <w:t>implemented</w:t>
+      </w:r>
+      <w:r>
+        <w:rPr>
+          <w:sz w:val="28"/>
+        </w:rPr>
+        <w:t xml:space="preserve"> in this project is an embedding layer.  Embedding layers work to represent the input “words” in a vector space.  As more examples are learned, the layer will move the words in the vector space to group similar words closer together.  </w:t>
+      </w:r>
+      <w:r>
+        <w:rPr>
+          <w:sz w:val="28"/>
+        </w:rPr>
+        <w:t>This technique of word embeddings has been used in other areas of research such as document classification or finding similar words.  As an example, when embeddings layers are used in regular text documents, the words “king” and “queen” will be close to each other in the vector space as they are commonly used in similar sentences / situations.</w:t>
+      </w:r>
+      <w:r>
+        <w:rPr>
+          <w:sz w:val="28"/>
+        </w:rPr>
+        <w:t xml:space="preserve">  The goal of using the embedding layer in this project is to teach the embedding layer which sequences of theoretical peptide m/z values are valid and point to a protein sequence.  The training data will consist of m/z values, for example, can tell the embedding layer that whenever a m/z value of 27 is seen to expect the next value to be between 43 and 50.  When the next value is 28, it can be processed as not a valid break in the peptide sequence.</w:t>
+      </w:r>
+      <w:r>
+        <w:rPr>
+          <w:sz w:val="28"/>
+        </w:rPr>
+        <w:t xml:space="preserve">  </w:t>
       </w:r>
       <w:r>
         <w:rPr>
@@ -860,7 +955,55 @@
         <w:rPr>
           <w:sz w:val="28"/>
         </w:rPr>
-        <w:t xml:space="preserve"> API is built upon TensorFlow which offers an Embedding layer.  The inputs to this layer must be integer values.  The string or words in sentences can be tokenized with the </w:t>
+        <w:t xml:space="preserve"> API is built upon TensorFlow which offers an Embedding layer</w:t>
+      </w:r>
+      <w:r>
+        <w:rPr>
+          <w:sz w:val="28"/>
+        </w:rPr>
+        <w:t xml:space="preserve"> function</w:t>
+      </w:r>
+      <w:r>
+        <w:rPr>
+          <w:sz w:val="28"/>
+        </w:rPr>
+        <w:t xml:space="preserve">.  The inputs to this layer must be integer values.  The string or </w:t>
+      </w:r>
+      <w:r>
+        <w:rPr>
+          <w:sz w:val="28"/>
+        </w:rPr>
+        <w:t>“</w:t>
+      </w:r>
+      <w:r>
+        <w:rPr>
+          <w:sz w:val="28"/>
+        </w:rPr>
+        <w:t>words</w:t>
+      </w:r>
+      <w:r>
+        <w:rPr>
+          <w:sz w:val="28"/>
+        </w:rPr>
+        <w:t>”</w:t>
+      </w:r>
+      <w:r>
+        <w:rPr>
+          <w:sz w:val="28"/>
+        </w:rPr>
+        <w:t xml:space="preserve"> in </w:t>
+      </w:r>
+      <w:r>
+        <w:rPr>
+          <w:sz w:val="28"/>
+        </w:rPr>
+        <w:t xml:space="preserve">the </w:t>
+      </w:r>
+      <w:r>
+        <w:rPr>
+          <w:sz w:val="28"/>
+        </w:rPr>
+        <w:t xml:space="preserve">sentences can be tokenized with the </w:t>
       </w:r>
       <w:proofErr w:type="spellStart"/>
       <w:r>
@@ -876,6 +1019,12 @@
         </w:rPr>
         <w:t xml:space="preserve"> Tokenize class and then fed into the embedding layer.</w:t>
       </w:r>
+      <w:r>
+        <w:rPr>
+          <w:sz w:val="28"/>
+        </w:rPr>
+        <w:t xml:space="preserve">  It should also be pointed out that the peptide sequences can be of varying lengths (six to fifty).  The m/z data for the peptide sequences is first encoded and then padded to length of the longest m/z string.</w:t>
+      </w:r>
     </w:p>
     <w:p>
       <w:pPr>
@@ -887,6 +1036,35 @@
     </w:p>
     <w:p>
       <w:pPr>
+        <w:rPr>
+          <w:b/>
+          <w:sz w:val="28"/>
+        </w:rPr>
+      </w:pPr>
+      <w:r>
+        <w:rPr>
+          <w:b/>
+          <w:sz w:val="28"/>
+        </w:rPr>
+        <w:t xml:space="preserve">3. </w:t>
+      </w:r>
+      <w:r>
+        <w:rPr>
+          <w:b/>
+          <w:sz w:val="28"/>
+        </w:rPr>
+        <w:t>Data Augmentation</w:t>
+      </w:r>
+    </w:p>
+    <w:p>
+      <w:pPr>
+        <w:rPr>
+          <w:sz w:val="28"/>
+        </w:rPr>
+      </w:pPr>
+    </w:p>
+    <w:p>
+      <w:pPr>
         <w:ind w:firstLine="720"/>
         <w:rPr>
           <w:sz w:val="28"/>
@@ -974,17 +1152,24 @@
         <w:tab/>
         <w:t>10.005, 13.02, 20.08, 47.09</w:t>
       </w:r>
-    </w:p>
-    <w:p>
-      <w:pPr>
-        <w:rPr>
-          <w:sz w:val="28"/>
-        </w:rPr>
-      </w:pPr>
-      <w:r>
-        <w:rPr>
-          <w:sz w:val="28"/>
-        </w:rPr>
+      <w:r>
+        <w:rPr>
+          <w:sz w:val="28"/>
+        </w:rPr>
+        <w:t>, …</w:t>
+      </w:r>
+    </w:p>
+    <w:p>
+      <w:pPr>
+        <w:rPr>
+          <w:sz w:val="28"/>
+        </w:rPr>
+      </w:pPr>
+      <w:r>
+        <w:rPr>
+          <w:sz w:val="28"/>
+        </w:rPr>
+        <w:lastRenderedPageBreak/>
         <w:tab/>
         <w:t>Cleaned MS2 m/z data:</w:t>
       </w:r>
@@ -995,6 +1180,12 @@
         <w:tab/>
         <w:t>10, 13, 20, 47</w:t>
       </w:r>
+      <w:r>
+        <w:rPr>
+          <w:sz w:val="28"/>
+        </w:rPr>
+        <w:t>, …</w:t>
+      </w:r>
     </w:p>
     <w:p>
       <w:pPr>
@@ -1026,6 +1217,88 @@
     <w:p>
       <w:pPr>
         <w:rPr>
+          <w:b/>
+          <w:sz w:val="28"/>
+        </w:rPr>
+      </w:pPr>
+      <w:r>
+        <w:rPr>
+          <w:b/>
+          <w:sz w:val="28"/>
+        </w:rPr>
+        <w:t>4. Neural Network Design</w:t>
+      </w:r>
+    </w:p>
+    <w:p>
+      <w:pPr>
+        <w:rPr>
+          <w:sz w:val="28"/>
+        </w:rPr>
+      </w:pPr>
+    </w:p>
+    <w:p>
+      <w:pPr>
+        <w:rPr>
+          <w:sz w:val="28"/>
+        </w:rPr>
+      </w:pPr>
+      <w:r>
+        <w:rPr>
+          <w:sz w:val="28"/>
+        </w:rPr>
+        <w:tab/>
+        <w:t xml:space="preserve"> </w:t>
+      </w:r>
+      <w:r>
+        <w:rPr>
+          <w:sz w:val="28"/>
+        </w:rPr>
+        <w:t>The designed neural network started with an embedding layer.  This embedding layer would accept tokenized versions of the cleaned MS2 data.  This layer would then learn the similarity of the vectors and group them.  These weights would then become the input to the remaining layers of the network.</w:t>
+      </w:r>
+      <w:r>
+        <w:rPr>
+          <w:sz w:val="28"/>
+        </w:rPr>
+        <w:t xml:space="preserve">  The main decision choice for this layer is to determine how many dimensions to reduce the input data to.  After doing literature search for other implementations of embedding layers, a set of dimensions was chosen: 50, 100, 200, and 1000.  Implementing each dimension size resulted in 100 doing slightly better than the lowest value of 50.  The two highest values of dimension 200 and 1000 did not lead to better accuracy, but increased network train time and computation drastically.  The choice of 100 dimensions was used.</w:t>
+      </w:r>
+    </w:p>
+    <w:p>
+      <w:pPr>
+        <w:ind w:firstLine="720"/>
+        <w:rPr>
+          <w:sz w:val="28"/>
+        </w:rPr>
+      </w:pPr>
+      <w:r>
+        <w:rPr>
+          <w:sz w:val="28"/>
+        </w:rPr>
+        <w:t>Two main methods were tested for the remaining portion of the network.  The first being densely connected layers.  These layers create “n” number of nodes and each node is connected to every weight of the previous layer.  In our implementation, the range of nodes in a dense layer was varied from 50 to 5000.  The layer depth was also varied depending on the number of nodes in the layers due to computation time.  When layers had 1000 to 5000 nodes, the number of layers was kept low in the ranges of two to four.  When layers had 50 to 1000 nodes, the number of layers were varied from two to twelve.  To put it into perspective, some of the highest computational tests had over 120 million parameters with most of the smaller tests containing roughly 20 million parameters.</w:t>
+      </w:r>
+      <w:r>
+        <w:rPr>
+          <w:sz w:val="28"/>
+        </w:rPr>
+        <w:t xml:space="preserve">  After testing the network with the number of layers and nodes varying, the accuracy was not improved with the high number of 5000 densely connected nodes.  Combined with increased training and computation time, the dense layer of 5000 nodes was not appropriate for this project.  Testing was also done with fewer nodes in the ranges of 50 to a few hundred.  Although computation was reduced by having a smaller number of connections or trainable parameters, accuracy was sacrificed for the simplicity.  It was decided that these small values of nodes did not have the training or learning capacity needed for </w:t>
+      </w:r>
+      <w:r>
+        <w:rPr>
+          <w:sz w:val="28"/>
+        </w:rPr>
+        <w:lastRenderedPageBreak/>
+        <w:t xml:space="preserve">this project.  As with the embedding layer, the best choice for number of nodes per densely connected layer was chosen to be around 1000 nodes.  In terms of the depth of the network once the value of 1000 nodes per layer was chosen, it was quickly decided that neural network could not be very deep.  The number of trainable parameters would be extremely high and computation time would be unrealistic for this project.  A final decision of one or two hidden, densely connected layers feeding to the final densely connected output layer was chosen.  This allowed for a train time of roughly 300 seconds per epoch using around 10,000 theoretical peptide </w:t>
+      </w:r>
+      <w:r>
+        <w:rPr>
+          <w:sz w:val="28"/>
+        </w:rPr>
+        <w:t>MS2 sequences as training data.</w:t>
+      </w:r>
+    </w:p>
+    <w:p>
+      <w:pPr>
+        <w:ind w:firstLine="720"/>
+        <w:rPr>
           <w:rFonts w:eastAsia="Times New Roman" w:cstheme="minorHAnsi"/>
           <w:sz w:val="28"/>
           <w:szCs w:val="28"/>
@@ -1035,27 +1308,91 @@
         <w:rPr>
           <w:sz w:val="28"/>
         </w:rPr>
-        <w:tab/>
-        <w:t xml:space="preserve"> </w:t>
-      </w:r>
-      <w:r>
-        <w:rPr>
-          <w:sz w:val="28"/>
-        </w:rPr>
-        <w:t xml:space="preserve">The designed neural network started with an embedding layer.  This embedding layer would accept tokenized versions of the cleaned MS2 data.  This layer would then learn the similarity of the vectors and group them.  These weights would then become the input to the remaining layers of the network.  Two main methods were tested for the remaining portion of the network.  The first being densely connected layers.  These layers create “n” number of nodes and each node is connected to every weight of the previous layer.  In our implementation, the range of nodes in a dense layer was varied from 50 to 5000.  The layer depth was also varied depending on the number of nodes in the layers due to computation time.  When layers had 1000 to 5000 nodes, the number of </w:t>
-      </w:r>
-      <w:r>
-        <w:rPr>
-          <w:sz w:val="28"/>
-        </w:rPr>
-        <w:lastRenderedPageBreak/>
-        <w:t>layers was kept low in the ranges of two to four.  When layers had 50 to 1000 nodes, the number of layers were varied from two to twelve.  To put it into perspective, some of the highest computational tests had over 120 million parameters with most of the smaller tests containing roughly 20 million parameters.</w:t>
-      </w:r>
-      <w:r>
-        <w:rPr>
-          <w:sz w:val="28"/>
-        </w:rPr>
-        <w:t xml:space="preserve">  The second method that was used to build upon the embedding layer was convolutional layers.  Convolutional layers were used to drastically reduce the computation time as the number of parameters is dropped.  The convolutional layers were stacked on top of each other with a pooling layer in between.  </w:t>
+        <w:t xml:space="preserve">The second method that was used to build upon the embedding layer was convolutional </w:t>
+      </w:r>
+      <w:r>
+        <w:rPr>
+          <w:sz w:val="28"/>
+        </w:rPr>
+        <w:t xml:space="preserve">1D </w:t>
+      </w:r>
+      <w:r>
+        <w:rPr>
+          <w:sz w:val="28"/>
+        </w:rPr>
+        <w:t xml:space="preserve">layers.  </w:t>
+      </w:r>
+      <w:r>
+        <w:rPr>
+          <w:sz w:val="28"/>
+        </w:rPr>
+        <w:t xml:space="preserve">Convolutional neural networks are commonly used in other areas were small sections of the data can be analyzed.  Ackermann says, </w:t>
+      </w:r>
+      <w:r>
+        <w:rPr>
+          <w:rFonts w:cstheme="minorHAnsi"/>
+          <w:sz w:val="28"/>
+          <w:szCs w:val="28"/>
+        </w:rPr>
+        <w:t>“</w:t>
+      </w:r>
+      <w:r>
+        <w:rPr>
+          <w:rFonts w:eastAsia="Times New Roman" w:cstheme="minorHAnsi"/>
+          <w:spacing w:val="-1"/>
+          <w:sz w:val="28"/>
+          <w:szCs w:val="28"/>
+          <w:shd w:val="clear" w:color="auto" w:fill="FFFFFF"/>
+        </w:rPr>
+        <w:t>This applies well to the analysis of time sequences of sensor data (such as gyroscope or accelerometer data). It also applies to the analysis of any kind of signal data over a fixed-length period (such as audio signals). Another application is NLP (although here LSTM networks are more promising since the proximity of words might not always be a good indicator for a trainable pattern).</w:t>
+      </w:r>
+      <w:r>
+        <w:rPr>
+          <w:rFonts w:eastAsia="Times New Roman" w:cstheme="minorHAnsi"/>
+          <w:spacing w:val="-1"/>
+          <w:sz w:val="28"/>
+          <w:szCs w:val="28"/>
+          <w:shd w:val="clear" w:color="auto" w:fill="FFFFFF"/>
+        </w:rPr>
+        <w:t>” [1]</w:t>
+      </w:r>
+    </w:p>
+    <w:p>
+      <w:pPr>
+        <w:ind w:firstLine="720"/>
+        <w:rPr>
+          <w:sz w:val="28"/>
+        </w:rPr>
+      </w:pPr>
+      <w:r>
+        <w:rPr>
+          <w:sz w:val="28"/>
+        </w:rPr>
+        <w:t xml:space="preserve">Convolutional layers were used to drastically reduce the computation time as the number of parameters is dropped.  </w:t>
+      </w:r>
+      <w:r>
+        <w:rPr>
+          <w:sz w:val="28"/>
+        </w:rPr>
+        <w:t xml:space="preserve">Unlike densely connected layers, convolutional layers do not have access to all the other nodes from the previous layer.  The options in the convolutional layers are the output dimensions and the kernel size.  With the embedding layer already adding a dimension reduction to the </w:t>
+      </w:r>
+      <w:r>
+        <w:rPr>
+          <w:sz w:val="28"/>
+        </w:rPr>
+        <w:t xml:space="preserve">theoretical peptide sequences, small values of output dimensions were not used.  </w:t>
+      </w:r>
+      <w:r>
+        <w:rPr>
+          <w:sz w:val="28"/>
+        </w:rPr>
+        <w:t xml:space="preserve">Values of output dimensions were chosen from 256 to 1000 with 256 and 512 dimensions performing the best in terms of accuracy and computation time.  </w:t>
+      </w:r>
+      <w:r>
+        <w:rPr>
+          <w:sz w:val="28"/>
+        </w:rPr>
+        <w:t xml:space="preserve">The convolutional layers were stacked on top of each other with a pooling layer in between.  </w:t>
       </w:r>
       <w:r>
         <w:rPr>
@@ -1075,49 +1412,21 @@
         </w:rPr>
         <w:t xml:space="preserve">  </w:t>
       </w:r>
+      <w:r>
+        <w:rPr>
+          <w:sz w:val="28"/>
+        </w:rPr>
+        <w:t>Along with the number of pooling layers, each layer has a choice of pooling size.  Increasing the pooling size led to loss of dimensions and in decreased accuracy.  This value was kept to 2 during training.</w:t>
+      </w:r>
+    </w:p>
+    <w:p>
+      <w:pPr>
+        <w:rPr>
+          <w:sz w:val="28"/>
+        </w:rPr>
+      </w:pPr>
       <w:bookmarkStart w:id="0" w:name="_GoBack"/>
       <w:bookmarkEnd w:id="0"/>
-      <w:r>
-        <w:rPr>
-          <w:sz w:val="28"/>
-        </w:rPr>
-        <w:t xml:space="preserve">The convolutional layers allow for a smaller window of the previous data to be used as input to the given nodes.  Convolutional neural networks are commonly used in other areas were small sections of the data can be analyzed.  Ackermann says, </w:t>
-      </w:r>
-      <w:r>
-        <w:rPr>
-          <w:rFonts w:cstheme="minorHAnsi"/>
-          <w:sz w:val="28"/>
-          <w:szCs w:val="28"/>
-        </w:rPr>
-        <w:t>“</w:t>
-      </w:r>
-      <w:r>
-        <w:rPr>
-          <w:rFonts w:eastAsia="Times New Roman" w:cstheme="minorHAnsi"/>
-          <w:spacing w:val="-1"/>
-          <w:sz w:val="28"/>
-          <w:szCs w:val="28"/>
-          <w:shd w:val="clear" w:color="auto" w:fill="FFFFFF"/>
-        </w:rPr>
-        <w:t>This applies well to the analysis of time sequences of sensor data (such as gyroscope or accelerometer data). It also applies to the analysis of any kind of signal data over a fixed-length period (such as audio signals). Another application is NLP (although here LSTM networks are more promising since the proximity of words might not always be a good indicator for a trainable pattern).</w:t>
-      </w:r>
-      <w:r>
-        <w:rPr>
-          <w:rFonts w:eastAsia="Times New Roman" w:cstheme="minorHAnsi"/>
-          <w:spacing w:val="-1"/>
-          <w:sz w:val="28"/>
-          <w:szCs w:val="28"/>
-          <w:shd w:val="clear" w:color="auto" w:fill="FFFFFF"/>
-        </w:rPr>
-        <w:t>” [1]</w:t>
-      </w:r>
-    </w:p>
-    <w:p>
-      <w:pPr>
-        <w:rPr>
-          <w:sz w:val="28"/>
-        </w:rPr>
-      </w:pPr>
     </w:p>
     <w:p>
       <w:pPr>
@@ -1298,8 +1607,100 @@
       </w:pPr>
     </w:lvl>
   </w:abstractNum>
+  <w:abstractNum w:abstractNumId="1" w15:restartNumberingAfterBreak="0">
+    <w:nsid w:val="6D86775B"/>
+    <w:multiLevelType w:val="hybridMultilevel"/>
+    <w:tmpl w:val="E498569E"/>
+    <w:lvl w:ilvl="0" w:tplc="0409000F">
+      <w:start w:val="1"/>
+      <w:numFmt w:val="decimal"/>
+      <w:lvlText w:val="%1."/>
+      <w:lvlJc w:val="left"/>
+      <w:pPr>
+        <w:ind w:left="720" w:hanging="360"/>
+      </w:pPr>
+      <w:rPr>
+        <w:rFonts w:hint="default"/>
+      </w:rPr>
+    </w:lvl>
+    <w:lvl w:ilvl="1" w:tplc="04090019" w:tentative="1">
+      <w:start w:val="1"/>
+      <w:numFmt w:val="lowerLetter"/>
+      <w:lvlText w:val="%2."/>
+      <w:lvlJc w:val="left"/>
+      <w:pPr>
+        <w:ind w:left="1440" w:hanging="360"/>
+      </w:pPr>
+    </w:lvl>
+    <w:lvl w:ilvl="2" w:tplc="0409001B" w:tentative="1">
+      <w:start w:val="1"/>
+      <w:numFmt w:val="lowerRoman"/>
+      <w:lvlText w:val="%3."/>
+      <w:lvlJc w:val="right"/>
+      <w:pPr>
+        <w:ind w:left="2160" w:hanging="180"/>
+      </w:pPr>
+    </w:lvl>
+    <w:lvl w:ilvl="3" w:tplc="0409000F" w:tentative="1">
+      <w:start w:val="1"/>
+      <w:numFmt w:val="decimal"/>
+      <w:lvlText w:val="%4."/>
+      <w:lvlJc w:val="left"/>
+      <w:pPr>
+        <w:ind w:left="2880" w:hanging="360"/>
+      </w:pPr>
+    </w:lvl>
+    <w:lvl w:ilvl="4" w:tplc="04090019" w:tentative="1">
+      <w:start w:val="1"/>
+      <w:numFmt w:val="lowerLetter"/>
+      <w:lvlText w:val="%5."/>
+      <w:lvlJc w:val="left"/>
+      <w:pPr>
+        <w:ind w:left="3600" w:hanging="360"/>
+      </w:pPr>
+    </w:lvl>
+    <w:lvl w:ilvl="5" w:tplc="0409001B" w:tentative="1">
+      <w:start w:val="1"/>
+      <w:numFmt w:val="lowerRoman"/>
+      <w:lvlText w:val="%6."/>
+      <w:lvlJc w:val="right"/>
+      <w:pPr>
+        <w:ind w:left="4320" w:hanging="180"/>
+      </w:pPr>
+    </w:lvl>
+    <w:lvl w:ilvl="6" w:tplc="0409000F" w:tentative="1">
+      <w:start w:val="1"/>
+      <w:numFmt w:val="decimal"/>
+      <w:lvlText w:val="%7."/>
+      <w:lvlJc w:val="left"/>
+      <w:pPr>
+        <w:ind w:left="5040" w:hanging="360"/>
+      </w:pPr>
+    </w:lvl>
+    <w:lvl w:ilvl="7" w:tplc="04090019" w:tentative="1">
+      <w:start w:val="1"/>
+      <w:numFmt w:val="lowerLetter"/>
+      <w:lvlText w:val="%8."/>
+      <w:lvlJc w:val="left"/>
+      <w:pPr>
+        <w:ind w:left="5760" w:hanging="360"/>
+      </w:pPr>
+    </w:lvl>
+    <w:lvl w:ilvl="8" w:tplc="0409001B" w:tentative="1">
+      <w:start w:val="1"/>
+      <w:numFmt w:val="lowerRoman"/>
+      <w:lvlText w:val="%9."/>
+      <w:lvlJc w:val="right"/>
+      <w:pPr>
+        <w:ind w:left="6480" w:hanging="180"/>
+      </w:pPr>
+    </w:lvl>
+  </w:abstractNum>
   <w:num w:numId="1">
     <w:abstractNumId w:val="0"/>
+  </w:num>
+  <w:num w:numId="2">
+    <w:abstractNumId w:val="1"/>
   </w:num>
 </w:numbering>
 </file>
@@ -1317,7 +1718,7 @@
     </w:rPrDefault>
     <w:pPrDefault/>
   </w:docDefaults>
-  <w:latentStyles w:defLockedState="0" w:defUIPriority="99" w:defSemiHidden="0" w:defUnhideWhenUsed="0" w:defQFormat="0" w:count="376">
+  <w:latentStyles w:defLockedState="0" w:defUIPriority="99" w:defSemiHidden="0" w:defUnhideWhenUsed="0" w:defQFormat="0" w:count="375">
     <w:lsdException w:name="Normal" w:uiPriority="0" w:qFormat="1"/>
     <w:lsdException w:name="heading 1" w:uiPriority="9" w:qFormat="1"/>
     <w:lsdException w:name="heading 2" w:semiHidden="1" w:uiPriority="9" w:unhideWhenUsed="1" w:qFormat="1"/>
@@ -1423,6 +1824,7 @@
     <w:lsdException w:name="HTML Sample" w:semiHidden="1" w:unhideWhenUsed="1"/>
     <w:lsdException w:name="HTML Typewriter" w:semiHidden="1" w:unhideWhenUsed="1"/>
     <w:lsdException w:name="HTML Variable" w:semiHidden="1" w:unhideWhenUsed="1"/>
+    <w:lsdException w:name="Normal Table" w:semiHidden="1" w:unhideWhenUsed="1"/>
     <w:lsdException w:name="annotation subject" w:semiHidden="1" w:unhideWhenUsed="1"/>
     <w:lsdException w:name="No List" w:semiHidden="1" w:unhideWhenUsed="1"/>
     <w:lsdException w:name="Outline List 1" w:semiHidden="1" w:unhideWhenUsed="1"/>
@@ -1469,8 +1871,10 @@
     <w:lsdException w:name="Table Subtle 2" w:semiHidden="1" w:unhideWhenUsed="1"/>
     <w:lsdException w:name="Table Web 1" w:semiHidden="1" w:unhideWhenUsed="1"/>
     <w:lsdException w:name="Table Web 2" w:semiHidden="1" w:unhideWhenUsed="1"/>
+    <w:lsdException w:name="Table Web 3" w:semiHidden="1" w:unhideWhenUsed="1"/>
     <w:lsdException w:name="Balloon Text" w:semiHidden="1" w:unhideWhenUsed="1"/>
     <w:lsdException w:name="Table Grid" w:uiPriority="39"/>
+    <w:lsdException w:name="Table Theme" w:semiHidden="1" w:unhideWhenUsed="1"/>
     <w:lsdException w:name="Placeholder Text" w:semiHidden="1"/>
     <w:lsdException w:name="No Spacing" w:uiPriority="1" w:qFormat="1"/>
     <w:lsdException w:name="Light Shading" w:uiPriority="60"/>
@@ -1690,7 +2094,6 @@
     <w:lsdException w:name="Smart Hyperlink" w:semiHidden="1" w:unhideWhenUsed="1"/>
     <w:lsdException w:name="Hashtag" w:semiHidden="1" w:unhideWhenUsed="1"/>
     <w:lsdException w:name="Unresolved Mention" w:semiHidden="1" w:unhideWhenUsed="1"/>
-    <w:lsdException w:name="Smart Link" w:semiHidden="1" w:unhideWhenUsed="1"/>
   </w:latentStyles>
   <w:style w:type="paragraph" w:default="1" w:styleId="Normal">
     <w:name w:val="Normal"/>

</xml_diff>